<commit_message>
update week 5-6 report (attacks - secure port)
</commit_message>
<xml_diff>
--- a/Week 5-6/Simulations of Attacks & Implementing Port Security.docx
+++ b/Week 5-6/Simulations of Attacks & Implementing Port Security.docx
@@ -43,66 +43,26 @@
           <w:sz w:val="28"/>
           <w:szCs w:val="28"/>
         </w:rPr>
-        <w:t xml:space="preserve">~Week </w:t>
-      </w:r>
-      <w:r>
+        <w:t>~Week 5-6~</w:t>
+      </w:r>
+    </w:p>
+    <w:p>
+      <w:pPr>
+        <w:spacing w:line="360" w:lineRule="auto"/>
+        <w:jc w:val="center"/>
         <w:rPr>
           <w:rFonts w:ascii="Times New Roman" w:hAnsi="Times New Roman" w:cs="Times New Roman"/>
           <w:sz w:val="28"/>
           <w:szCs w:val="28"/>
         </w:rPr>
-        <w:t>5</w:t>
-      </w:r>
+      </w:pPr>
       <w:r>
         <w:rPr>
           <w:rFonts w:ascii="Times New Roman" w:hAnsi="Times New Roman" w:cs="Times New Roman"/>
           <w:sz w:val="28"/>
           <w:szCs w:val="28"/>
         </w:rPr>
-        <w:t>-</w:t>
-      </w:r>
-      <w:r>
-        <w:rPr>
-          <w:rFonts w:ascii="Times New Roman" w:hAnsi="Times New Roman" w:cs="Times New Roman"/>
-          <w:sz w:val="28"/>
-          <w:szCs w:val="28"/>
-        </w:rPr>
-        <w:t>6</w:t>
-      </w:r>
-      <w:r>
-        <w:rPr>
-          <w:rFonts w:ascii="Times New Roman" w:hAnsi="Times New Roman" w:cs="Times New Roman"/>
-          <w:sz w:val="28"/>
-          <w:szCs w:val="28"/>
-        </w:rPr>
-        <w:t>~</w:t>
-      </w:r>
-    </w:p>
-    <w:p>
-      <w:pPr>
-        <w:spacing w:line="360" w:lineRule="auto"/>
-        <w:jc w:val="center"/>
-        <w:rPr>
-          <w:rFonts w:ascii="Times New Roman" w:hAnsi="Times New Roman" w:cs="Times New Roman"/>
-          <w:sz w:val="28"/>
-          <w:szCs w:val="28"/>
-        </w:rPr>
-      </w:pPr>
-      <w:r>
-        <w:rPr>
-          <w:rFonts w:ascii="Times New Roman" w:hAnsi="Times New Roman" w:cs="Times New Roman"/>
-          <w:sz w:val="28"/>
-          <w:szCs w:val="28"/>
-        </w:rPr>
-        <w:t>S</w:t>
-      </w:r>
-      <w:r>
-        <w:rPr>
-          <w:rFonts w:ascii="Times New Roman" w:hAnsi="Times New Roman" w:cs="Times New Roman"/>
-          <w:sz w:val="28"/>
-          <w:szCs w:val="28"/>
-        </w:rPr>
-        <w:t>imulating Honeypot &amp; Dos Attacks</w:t>
+        <w:t>Simulating Honeypot &amp; Dos Attacks</w:t>
       </w:r>
       <w:r>
         <w:rPr>
@@ -158,31 +118,7 @@
           <w:color w:val="000000" w:themeColor="text1"/>
           <w:shd w:val="clear" w:color="auto" w:fill="FFFFFF"/>
         </w:rPr>
-        <w:t xml:space="preserve">Honey pot is a computer system that is set up to trap cyber attackers who try to gain </w:t>
-      </w:r>
-      <w:r>
-        <w:rPr>
-          <w:rFonts w:ascii="Times New Roman" w:hAnsi="Times New Roman" w:cs="Times New Roman"/>
-          <w:color w:val="000000" w:themeColor="text1"/>
-          <w:shd w:val="clear" w:color="auto" w:fill="FFFFFF"/>
-        </w:rPr>
-        <w:t>unauthorized</w:t>
-      </w:r>
-      <w:r>
-        <w:rPr>
-          <w:rFonts w:ascii="Times New Roman" w:hAnsi="Times New Roman" w:cs="Times New Roman"/>
-          <w:color w:val="000000" w:themeColor="text1"/>
-          <w:shd w:val="clear" w:color="auto" w:fill="FFFFFF"/>
-        </w:rPr>
-        <w:t xml:space="preserve"> access to information systems.</w:t>
-      </w:r>
-      <w:r>
-        <w:rPr>
-          <w:rFonts w:ascii="Times New Roman" w:hAnsi="Times New Roman" w:cs="Times New Roman"/>
-          <w:color w:val="000000" w:themeColor="text1"/>
-          <w:shd w:val="clear" w:color="auto" w:fill="FFFFFF"/>
-        </w:rPr>
-        <w:t xml:space="preserve"> Here are the simulated each step of attack.</w:t>
+        <w:t>Honey pot is a computer system that is set up to trap cyber attackers who try to gain unauthorized access to information systems. Here are the simulated each step of attack.</w:t>
       </w:r>
     </w:p>
     <w:p>
@@ -612,25 +548,7 @@
         <w:rPr>
           <w:rFonts w:ascii="Times New Roman" w:hAnsi="Times New Roman" w:cs="Times New Roman"/>
         </w:rPr>
-        <w:t>I</w:t>
-      </w:r>
-      <w:r>
-        <w:rPr>
-          <w:rFonts w:ascii="Times New Roman" w:hAnsi="Times New Roman" w:cs="Times New Roman"/>
-        </w:rPr>
-        <w:t xml:space="preserve">nstall the </w:t>
-      </w:r>
-      <w:r>
-        <w:rPr>
-          <w:rFonts w:ascii="Times New Roman" w:hAnsi="Times New Roman" w:cs="Times New Roman"/>
-        </w:rPr>
-        <w:t>Honey BOT</w:t>
-      </w:r>
-      <w:r>
-        <w:rPr>
-          <w:rFonts w:ascii="Times New Roman" w:hAnsi="Times New Roman" w:cs="Times New Roman"/>
-        </w:rPr>
-        <w:t xml:space="preserve"> software and configure it, click on yes to proceed.</w:t>
+        <w:t>Install the Honey BOT software and configure it, click on yes to proceed.</w:t>
       </w:r>
     </w:p>
     <w:p>
@@ -1067,23 +985,7 @@
           <w:color w:val="000000"/>
           <w:shd w:val="clear" w:color="auto" w:fill="FFFFFF"/>
         </w:rPr>
-        <w:t xml:space="preserve">On the attacker, machine performs a </w:t>
-      </w:r>
-      <w:r>
-        <w:rPr>
-          <w:rFonts w:ascii="Times New Roman" w:hAnsi="Times New Roman" w:cs="Times New Roman"/>
-          <w:color w:val="000000"/>
-          <w:shd w:val="clear" w:color="auto" w:fill="FFFFFF"/>
-        </w:rPr>
-        <w:t>Nmap</w:t>
-      </w:r>
-      <w:r>
-        <w:rPr>
-          <w:rFonts w:ascii="Times New Roman" w:hAnsi="Times New Roman" w:cs="Times New Roman"/>
-          <w:color w:val="000000"/>
-          <w:shd w:val="clear" w:color="auto" w:fill="FFFFFF"/>
-        </w:rPr>
-        <w:t xml:space="preserve"> scan and there you will see so many fake services that are open due to the presence of honeypot in the system.</w:t>
+        <w:t>On the attacker, machine performs a Nmap scan and there you will see so many fake services that are open due to the presence of honeypot in the system.</w:t>
       </w:r>
     </w:p>
     <w:p>
@@ -1652,19 +1554,7 @@
         <w:rPr>
           <w:rFonts w:ascii="Times New Roman" w:hAnsi="Times New Roman" w:cs="Times New Roman"/>
         </w:rPr>
-        <w:t xml:space="preserve">A Denial of Service (DoS) attack is a type of </w:t>
-      </w:r>
-      <w:r>
-        <w:rPr>
-          <w:rFonts w:ascii="Times New Roman" w:hAnsi="Times New Roman" w:cs="Times New Roman"/>
-        </w:rPr>
-        <w:t>cyber-attack</w:t>
-      </w:r>
-      <w:r>
-        <w:rPr>
-          <w:rFonts w:ascii="Times New Roman" w:hAnsi="Times New Roman" w:cs="Times New Roman"/>
-        </w:rPr>
-        <w:t xml:space="preserve"> in which a perpetrator seeks to make a particular computer or network resource unavailable to its intended users by overwhelming it with traffic or requests for data. This can be done in a variety of ways, such as sending a flood of messages to a server or website, or by exploiting vulnerabilities in a network to cause it to crash or become otherwise unavailable.</w:t>
+        <w:t>A Denial of Service (DoS) attack is a type of cyber-attack in which a perpetrator seeks to make a particular computer or network resource unavailable to its intended users by overwhelming it with traffic or requests for data. This can be done in a variety of ways, such as sending a flood of messages to a server or website, or by exploiting vulnerabilities in a network to cause it to crash or become otherwise unavailable.</w:t>
       </w:r>
     </w:p>
     <w:p>
@@ -1751,19 +1641,7 @@
         <w:rPr>
           <w:rFonts w:ascii="Times New Roman" w:hAnsi="Times New Roman" w:cs="Times New Roman"/>
         </w:rPr>
-        <w:t xml:space="preserve">You </w:t>
-      </w:r>
-      <w:r>
-        <w:rPr>
-          <w:rFonts w:ascii="Times New Roman" w:hAnsi="Times New Roman" w:cs="Times New Roman"/>
-        </w:rPr>
-        <w:t>must</w:t>
-      </w:r>
-      <w:r>
-        <w:rPr>
-          <w:rFonts w:ascii="Times New Roman" w:hAnsi="Times New Roman" w:cs="Times New Roman"/>
-        </w:rPr>
-        <w:t xml:space="preserve"> set up a Wireshark program on our target system, which helps analyze the network traffic being sent and received from the instance.</w:t>
+        <w:t>You must set up a Wireshark program on our target system, which helps analyze the network traffic being sent and received from the instance.</w:t>
       </w:r>
     </w:p>
     <w:p>
@@ -1796,6 +1674,9 @@
         </w:rPr>
       </w:pPr>
       <w:r>
+        <w:rPr>
+          <w:noProof/>
+        </w:rPr>
         <w:drawing>
           <wp:anchor distT="0" distB="0" distL="114300" distR="114300" simplePos="0" relativeHeight="251668480" behindDoc="0" locked="0" layoutInCell="1" allowOverlap="1" wp14:anchorId="30C75CE1" wp14:editId="6F94DE09">
             <wp:simplePos x="0" y="0"/>
@@ -1856,19 +1737,7 @@
         <w:rPr>
           <w:rFonts w:ascii="Times New Roman" w:hAnsi="Times New Roman" w:cs="Times New Roman"/>
         </w:rPr>
-        <w:t>To attack the target, you need to get its IP address, which acts as an identifier for the system. You can find the local IP address by using the command “</w:t>
-      </w:r>
-      <w:r>
-        <w:rPr>
-          <w:rFonts w:ascii="Times New Roman" w:hAnsi="Times New Roman" w:cs="Times New Roman"/>
-        </w:rPr>
-        <w:t>ipconfig</w:t>
-      </w:r>
-      <w:r>
-        <w:rPr>
-          <w:rFonts w:ascii="Times New Roman" w:hAnsi="Times New Roman" w:cs="Times New Roman"/>
-        </w:rPr>
-        <w:t>”.</w:t>
+        <w:t>To attack the target, you need to get its IP address, which acts as an identifier for the system. You can find the local IP address by using the command “ipconfig”.</w:t>
       </w:r>
     </w:p>
     <w:p>
@@ -2316,8 +2185,172 @@
           <w:szCs w:val="24"/>
         </w:rPr>
         <w:lastRenderedPageBreak/>
-        <w:t>My Brief Reflection on</w:t>
-      </w:r>
+        <w:t xml:space="preserve">My Brief Reflection on DDOS Attack: </w:t>
+      </w:r>
+    </w:p>
+    <w:p>
+      <w:pPr>
+        <w:spacing w:line="360" w:lineRule="auto"/>
+        <w:rPr>
+          <w:rFonts w:ascii="Times New Roman" w:hAnsi="Times New Roman" w:cs="Times New Roman"/>
+        </w:rPr>
+      </w:pPr>
+      <w:r>
+        <w:rPr>
+          <w:rFonts w:ascii="Times New Roman" w:hAnsi="Times New Roman" w:cs="Times New Roman"/>
+        </w:rPr>
+        <w:t>DDOS attacks can have a significant impact on individuals, as well as on organizations. If you are a victim of a DDOS attack, you may find that you are unable to access certain websites or online services, which can be frustrating and inconvenient. In some cases, you may also be at risk of losing access to important personal data or sensitive information.</w:t>
+      </w:r>
+    </w:p>
+    <w:p>
+      <w:pPr>
+        <w:spacing w:line="360" w:lineRule="auto"/>
+        <w:rPr>
+          <w:rFonts w:ascii="Times New Roman" w:hAnsi="Times New Roman" w:cs="Times New Roman"/>
+        </w:rPr>
+      </w:pPr>
+    </w:p>
+    <w:p>
+      <w:pPr>
+        <w:spacing w:line="360" w:lineRule="auto"/>
+        <w:rPr>
+          <w:rFonts w:ascii="Times New Roman" w:hAnsi="Times New Roman" w:cs="Times New Roman"/>
+        </w:rPr>
+      </w:pPr>
+      <w:r>
+        <w:rPr>
+          <w:rFonts w:ascii="Times New Roman" w:hAnsi="Times New Roman" w:cs="Times New Roman"/>
+        </w:rPr>
+        <w:t>It is important for individuals to be aware of the risks associated with DDOS attacks and to take steps to protect themselves. This can include using strong and unique passwords, avoiding clicking on links or downloading attachments from unknown sources, and keeping your devices and software up to date with the latest security patches.</w:t>
+      </w:r>
+    </w:p>
+    <w:p>
+      <w:pPr>
+        <w:spacing w:line="360" w:lineRule="auto"/>
+        <w:rPr>
+          <w:rFonts w:ascii="Times New Roman" w:hAnsi="Times New Roman" w:cs="Times New Roman"/>
+        </w:rPr>
+      </w:pPr>
+    </w:p>
+    <w:p>
+      <w:pPr>
+        <w:spacing w:line="360" w:lineRule="auto"/>
+        <w:rPr>
+          <w:rFonts w:ascii="Times New Roman" w:hAnsi="Times New Roman" w:cs="Times New Roman"/>
+        </w:rPr>
+      </w:pPr>
+      <w:r>
+        <w:rPr>
+          <w:rFonts w:ascii="Times New Roman" w:hAnsi="Times New Roman" w:cs="Times New Roman"/>
+        </w:rPr>
+        <w:t>Additionally, it is a good idea to be cautious when accessing sensitive or personal information online, and to use trusted websites and services whenever possible. By taking these precautions, you can help to reduce your risk of being caught up in a DDOS attack or other cyber security incident.</w:t>
+      </w:r>
+    </w:p>
+    <w:p>
+      <w:pPr>
+        <w:spacing w:line="360" w:lineRule="auto"/>
+        <w:rPr>
+          <w:rFonts w:ascii="Times New Roman" w:hAnsi="Times New Roman" w:cs="Times New Roman"/>
+        </w:rPr>
+      </w:pPr>
+    </w:p>
+    <w:p>
+      <w:pPr>
+        <w:spacing w:line="360" w:lineRule="auto"/>
+        <w:jc w:val="center"/>
+        <w:rPr>
+          <w:rFonts w:ascii="Times New Roman" w:hAnsi="Times New Roman" w:cs="Times New Roman"/>
+        </w:rPr>
+      </w:pPr>
+    </w:p>
+    <w:p>
+      <w:pPr>
+        <w:spacing w:line="360" w:lineRule="auto"/>
+        <w:jc w:val="center"/>
+        <w:rPr>
+          <w:rFonts w:ascii="Times New Roman" w:hAnsi="Times New Roman" w:cs="Times New Roman"/>
+        </w:rPr>
+      </w:pPr>
+    </w:p>
+    <w:p>
+      <w:pPr>
+        <w:spacing w:line="360" w:lineRule="auto"/>
+        <w:rPr>
+          <w:rFonts w:ascii="Times New Roman" w:hAnsi="Times New Roman" w:cs="Times New Roman"/>
+        </w:rPr>
+      </w:pPr>
+    </w:p>
+    <w:p>
+      <w:pPr>
+        <w:spacing w:line="360" w:lineRule="auto"/>
+        <w:rPr>
+          <w:rFonts w:ascii="Times New Roman" w:hAnsi="Times New Roman" w:cs="Times New Roman"/>
+        </w:rPr>
+      </w:pPr>
+    </w:p>
+    <w:p>
+      <w:pPr>
+        <w:spacing w:line="360" w:lineRule="auto"/>
+        <w:rPr>
+          <w:rFonts w:ascii="Times New Roman" w:hAnsi="Times New Roman" w:cs="Times New Roman"/>
+        </w:rPr>
+      </w:pPr>
+    </w:p>
+    <w:p>
+      <w:pPr>
+        <w:spacing w:line="360" w:lineRule="auto"/>
+        <w:rPr>
+          <w:rFonts w:ascii="Times New Roman" w:hAnsi="Times New Roman" w:cs="Times New Roman"/>
+        </w:rPr>
+      </w:pPr>
+    </w:p>
+    <w:p>
+      <w:pPr>
+        <w:spacing w:line="360" w:lineRule="auto"/>
+        <w:rPr>
+          <w:rFonts w:ascii="Times New Roman" w:hAnsi="Times New Roman" w:cs="Times New Roman"/>
+        </w:rPr>
+      </w:pPr>
+    </w:p>
+    <w:p>
+      <w:pPr>
+        <w:spacing w:line="360" w:lineRule="auto"/>
+        <w:rPr>
+          <w:rFonts w:ascii="Times New Roman" w:hAnsi="Times New Roman" w:cs="Times New Roman"/>
+        </w:rPr>
+      </w:pPr>
+    </w:p>
+    <w:p>
+      <w:pPr>
+        <w:spacing w:line="360" w:lineRule="auto"/>
+        <w:rPr>
+          <w:rFonts w:ascii="Times New Roman" w:hAnsi="Times New Roman" w:cs="Times New Roman"/>
+        </w:rPr>
+      </w:pPr>
+    </w:p>
+    <w:p>
+      <w:pPr>
+        <w:spacing w:line="360" w:lineRule="auto"/>
+        <w:rPr>
+          <w:rFonts w:ascii="Times New Roman" w:hAnsi="Times New Roman" w:cs="Times New Roman"/>
+        </w:rPr>
+      </w:pPr>
+    </w:p>
+    <w:p>
+      <w:pPr>
+        <w:spacing w:line="360" w:lineRule="auto"/>
+        <w:rPr>
+          <w:rFonts w:ascii="Times New Roman" w:hAnsi="Times New Roman" w:cs="Times New Roman"/>
+        </w:rPr>
+      </w:pPr>
+    </w:p>
+    <w:p>
+      <w:pPr>
+        <w:spacing w:line="360" w:lineRule="auto"/>
+        <w:rPr>
+          <w:rFonts w:ascii="Times New Roman" w:hAnsi="Times New Roman" w:cs="Times New Roman"/>
+        </w:rPr>
+      </w:pPr>
       <w:r>
         <w:rPr>
           <w:rFonts w:ascii="Times New Roman" w:hAnsi="Times New Roman" w:cs="Times New Roman"/>
@@ -2326,192 +2359,8 @@
           <w:sz w:val="24"/>
           <w:szCs w:val="24"/>
         </w:rPr>
-        <w:t xml:space="preserve"> DDOS Attack: </w:t>
-      </w:r>
-    </w:p>
-    <w:p>
-      <w:pPr>
-        <w:spacing w:line="360" w:lineRule="auto"/>
-        <w:rPr>
-          <w:rFonts w:ascii="Times New Roman" w:hAnsi="Times New Roman" w:cs="Times New Roman"/>
-        </w:rPr>
-      </w:pPr>
-      <w:r>
-        <w:rPr>
-          <w:rFonts w:ascii="Times New Roman" w:hAnsi="Times New Roman" w:cs="Times New Roman"/>
-        </w:rPr>
-        <w:t>DDOS attacks can have a significant impact on individuals, as well as on organizations. If you are a victim of a DDOS attack, you may find that you are unable to access certain websites or online services, which can be frustrating and inconvenient. In some cases, you may also be at risk of losing access to important personal data or sensitive information.</w:t>
-      </w:r>
-    </w:p>
-    <w:p>
-      <w:pPr>
-        <w:spacing w:line="360" w:lineRule="auto"/>
-        <w:rPr>
-          <w:rFonts w:ascii="Times New Roman" w:hAnsi="Times New Roman" w:cs="Times New Roman"/>
-        </w:rPr>
-      </w:pPr>
-    </w:p>
-    <w:p>
-      <w:pPr>
-        <w:spacing w:line="360" w:lineRule="auto"/>
-        <w:rPr>
-          <w:rFonts w:ascii="Times New Roman" w:hAnsi="Times New Roman" w:cs="Times New Roman"/>
-        </w:rPr>
-      </w:pPr>
-      <w:r>
-        <w:rPr>
-          <w:rFonts w:ascii="Times New Roman" w:hAnsi="Times New Roman" w:cs="Times New Roman"/>
-        </w:rPr>
-        <w:t>It is important for individuals to be aware of the risks associated with DDOS attacks and to take steps to protect themselves. This can include using strong and unique passwords, avoiding clicking on links or downloading attachments from unknown sources, and keeping your devices and software up to date with the latest security patches.</w:t>
-      </w:r>
-    </w:p>
-    <w:p>
-      <w:pPr>
-        <w:spacing w:line="360" w:lineRule="auto"/>
-        <w:rPr>
-          <w:rFonts w:ascii="Times New Roman" w:hAnsi="Times New Roman" w:cs="Times New Roman"/>
-        </w:rPr>
-      </w:pPr>
-    </w:p>
-    <w:p>
-      <w:pPr>
-        <w:spacing w:line="360" w:lineRule="auto"/>
-        <w:rPr>
-          <w:rFonts w:ascii="Times New Roman" w:hAnsi="Times New Roman" w:cs="Times New Roman"/>
-        </w:rPr>
-      </w:pPr>
-      <w:r>
-        <w:rPr>
-          <w:rFonts w:ascii="Times New Roman" w:hAnsi="Times New Roman" w:cs="Times New Roman"/>
-        </w:rPr>
-        <w:t>Additionally, it is a good idea to be cautious when accessing sensitive or personal information online, and to use trusted websites and services whenever possible. By taking these precautions, you can help to reduce your risk of being caught up in a DDOS attack or other cyber security incident.</w:t>
-      </w:r>
-    </w:p>
-    <w:p>
-      <w:pPr>
-        <w:spacing w:line="360" w:lineRule="auto"/>
-        <w:rPr>
-          <w:rFonts w:ascii="Times New Roman" w:hAnsi="Times New Roman" w:cs="Times New Roman"/>
-        </w:rPr>
-      </w:pPr>
-    </w:p>
-    <w:p>
-      <w:pPr>
-        <w:spacing w:line="360" w:lineRule="auto"/>
-        <w:jc w:val="center"/>
-        <w:rPr>
-          <w:rFonts w:ascii="Times New Roman" w:hAnsi="Times New Roman" w:cs="Times New Roman"/>
-        </w:rPr>
-      </w:pPr>
-    </w:p>
-    <w:p>
-      <w:pPr>
-        <w:spacing w:line="360" w:lineRule="auto"/>
-        <w:jc w:val="center"/>
-        <w:rPr>
-          <w:rFonts w:ascii="Times New Roman" w:hAnsi="Times New Roman" w:cs="Times New Roman"/>
-        </w:rPr>
-      </w:pPr>
-    </w:p>
-    <w:p>
-      <w:pPr>
-        <w:spacing w:line="360" w:lineRule="auto"/>
-        <w:rPr>
-          <w:rFonts w:ascii="Times New Roman" w:hAnsi="Times New Roman" w:cs="Times New Roman"/>
-        </w:rPr>
-      </w:pPr>
-    </w:p>
-    <w:p>
-      <w:pPr>
-        <w:spacing w:line="360" w:lineRule="auto"/>
-        <w:rPr>
-          <w:rFonts w:ascii="Times New Roman" w:hAnsi="Times New Roman" w:cs="Times New Roman"/>
-        </w:rPr>
-      </w:pPr>
-    </w:p>
-    <w:p>
-      <w:pPr>
-        <w:spacing w:line="360" w:lineRule="auto"/>
-        <w:rPr>
-          <w:rFonts w:ascii="Times New Roman" w:hAnsi="Times New Roman" w:cs="Times New Roman"/>
-        </w:rPr>
-      </w:pPr>
-    </w:p>
-    <w:p>
-      <w:pPr>
-        <w:spacing w:line="360" w:lineRule="auto"/>
-        <w:rPr>
-          <w:rFonts w:ascii="Times New Roman" w:hAnsi="Times New Roman" w:cs="Times New Roman"/>
-        </w:rPr>
-      </w:pPr>
-    </w:p>
-    <w:p>
-      <w:pPr>
-        <w:spacing w:line="360" w:lineRule="auto"/>
-        <w:rPr>
-          <w:rFonts w:ascii="Times New Roman" w:hAnsi="Times New Roman" w:cs="Times New Roman"/>
-        </w:rPr>
-      </w:pPr>
-    </w:p>
-    <w:p>
-      <w:pPr>
-        <w:spacing w:line="360" w:lineRule="auto"/>
-        <w:rPr>
-          <w:rFonts w:ascii="Times New Roman" w:hAnsi="Times New Roman" w:cs="Times New Roman"/>
-        </w:rPr>
-      </w:pPr>
-    </w:p>
-    <w:p>
-      <w:pPr>
-        <w:spacing w:line="360" w:lineRule="auto"/>
-        <w:rPr>
-          <w:rFonts w:ascii="Times New Roman" w:hAnsi="Times New Roman" w:cs="Times New Roman"/>
-        </w:rPr>
-      </w:pPr>
-    </w:p>
-    <w:p>
-      <w:pPr>
-        <w:spacing w:line="360" w:lineRule="auto"/>
-        <w:rPr>
-          <w:rFonts w:ascii="Times New Roman" w:hAnsi="Times New Roman" w:cs="Times New Roman"/>
-        </w:rPr>
-      </w:pPr>
-    </w:p>
-    <w:p>
-      <w:pPr>
-        <w:spacing w:line="360" w:lineRule="auto"/>
-        <w:rPr>
-          <w:rFonts w:ascii="Times New Roman" w:hAnsi="Times New Roman" w:cs="Times New Roman"/>
-        </w:rPr>
-      </w:pPr>
-    </w:p>
-    <w:p>
-      <w:pPr>
-        <w:spacing w:line="360" w:lineRule="auto"/>
-        <w:rPr>
-          <w:rFonts w:ascii="Times New Roman" w:hAnsi="Times New Roman" w:cs="Times New Roman"/>
-        </w:rPr>
-      </w:pPr>
-      <w:r>
-        <w:rPr>
-          <w:rFonts w:ascii="Times New Roman" w:hAnsi="Times New Roman" w:cs="Times New Roman"/>
-          <w:b/>
-          <w:bCs/>
-          <w:sz w:val="24"/>
-          <w:szCs w:val="24"/>
-        </w:rPr>
         <w:lastRenderedPageBreak/>
-        <w:t>Implementing Port Security:</w:t>
-      </w:r>
-      <w:r>
-        <w:rPr>
-          <w:rFonts w:ascii="Times New Roman" w:hAnsi="Times New Roman" w:cs="Times New Roman"/>
-          <w:b/>
-          <w:bCs/>
-          <w:sz w:val="24"/>
-          <w:szCs w:val="24"/>
-        </w:rPr>
-        <w:t xml:space="preserve"> </w:t>
+        <w:t xml:space="preserve">Implementing Port Security: </w:t>
       </w:r>
     </w:p>
     <w:p>
@@ -2560,74 +2409,49 @@
     </w:p>
     <w:p>
       <w:pPr>
-        <w:spacing w:line="360" w:lineRule="auto"/>
-        <w:rPr>
-          <w:rFonts w:ascii="Times New Roman" w:hAnsi="Times New Roman" w:cs="Times New Roman"/>
-        </w:rPr>
-      </w:pPr>
-      <w:r>
-        <w:rPr>
-          <w:rFonts w:ascii="Times New Roman" w:hAnsi="Times New Roman" w:cs="Times New Roman"/>
-        </w:rPr>
-        <w:t xml:space="preserve">MAC address filtering: This involves configuring a network device to only allow connections from devices with specific MAC addresses. This can be effective in preventing unauthorized devices from connecting to the </w:t>
-      </w:r>
-      <w:r>
-        <w:rPr>
-          <w:rFonts w:ascii="Times New Roman" w:hAnsi="Times New Roman" w:cs="Times New Roman"/>
-        </w:rPr>
-        <w:t>network but</w:t>
-      </w:r>
-      <w:r>
-        <w:rPr>
-          <w:rFonts w:ascii="Times New Roman" w:hAnsi="Times New Roman" w:cs="Times New Roman"/>
-        </w:rPr>
-        <w:t xml:space="preserve"> can be difficult to maintain if there are frequent changes to the list of authorized devices.</w:t>
-      </w:r>
-    </w:p>
-    <w:p>
-      <w:pPr>
-        <w:spacing w:line="360" w:lineRule="auto"/>
-        <w:rPr>
-          <w:rFonts w:ascii="Times New Roman" w:hAnsi="Times New Roman" w:cs="Times New Roman"/>
-        </w:rPr>
-      </w:pPr>
-    </w:p>
-    <w:p>
-      <w:pPr>
-        <w:spacing w:line="360" w:lineRule="auto"/>
-        <w:rPr>
-          <w:rFonts w:ascii="Times New Roman" w:hAnsi="Times New Roman" w:cs="Times New Roman"/>
-        </w:rPr>
-      </w:pPr>
-      <w:r>
-        <w:rPr>
-          <w:rFonts w:ascii="Times New Roman" w:hAnsi="Times New Roman" w:cs="Times New Roman"/>
-        </w:rPr>
-        <w:t xml:space="preserve">Port lockdown: This involves disabling unused ports on a network </w:t>
-      </w:r>
-      <w:r>
-        <w:rPr>
-          <w:rFonts w:ascii="Times New Roman" w:hAnsi="Times New Roman" w:cs="Times New Roman"/>
-        </w:rPr>
-        <w:t>device or</w:t>
-      </w:r>
-      <w:r>
-        <w:rPr>
-          <w:rFonts w:ascii="Times New Roman" w:hAnsi="Times New Roman" w:cs="Times New Roman"/>
-        </w:rPr>
-        <w:t xml:space="preserve"> restricting access to certain ports to specific users or devices. This can help to reduce the risk of unauthorized devices being connected to the network.</w:t>
-      </w:r>
-    </w:p>
-    <w:p>
-      <w:pPr>
-        <w:spacing w:line="360" w:lineRule="auto"/>
-        <w:rPr>
-          <w:rFonts w:ascii="Times New Roman" w:hAnsi="Times New Roman" w:cs="Times New Roman"/>
-        </w:rPr>
-      </w:pPr>
-    </w:p>
-    <w:p>
-      <w:pPr>
+        <w:pStyle w:val="ListParagraph"/>
+        <w:numPr>
+          <w:ilvl w:val="0"/>
+          <w:numId w:val="3"/>
+        </w:numPr>
+        <w:spacing w:line="360" w:lineRule="auto"/>
+        <w:rPr>
+          <w:rFonts w:ascii="Times New Roman" w:hAnsi="Times New Roman" w:cs="Times New Roman"/>
+        </w:rPr>
+      </w:pPr>
+      <w:r>
+        <w:rPr>
+          <w:rFonts w:ascii="Times New Roman" w:hAnsi="Times New Roman" w:cs="Times New Roman"/>
+        </w:rPr>
+        <w:t>MAC address filtering: This involves configuring a network device to only allow connections from devices with specific MAC addresses. This can be effective in preventing unauthorized devices from connecting to the network but can be difficult to maintain if there are frequent changes to the list of authorized devices.</w:t>
+      </w:r>
+    </w:p>
+    <w:p>
+      <w:pPr>
+        <w:pStyle w:val="ListParagraph"/>
+        <w:numPr>
+          <w:ilvl w:val="0"/>
+          <w:numId w:val="3"/>
+        </w:numPr>
+        <w:spacing w:line="360" w:lineRule="auto"/>
+        <w:rPr>
+          <w:rFonts w:ascii="Times New Roman" w:hAnsi="Times New Roman" w:cs="Times New Roman"/>
+        </w:rPr>
+      </w:pPr>
+      <w:r>
+        <w:rPr>
+          <w:rFonts w:ascii="Times New Roman" w:hAnsi="Times New Roman" w:cs="Times New Roman"/>
+        </w:rPr>
+        <w:t>Port lockdown: This involves disabling unused ports on a network device or restricting access to certain ports to specific users or devices. This can help to reduce the risk of unauthorized devices being connected to the network.</w:t>
+      </w:r>
+    </w:p>
+    <w:p>
+      <w:pPr>
+        <w:pStyle w:val="ListParagraph"/>
+        <w:numPr>
+          <w:ilvl w:val="0"/>
+          <w:numId w:val="3"/>
+        </w:numPr>
         <w:spacing w:line="360" w:lineRule="auto"/>
         <w:rPr>
           <w:rFonts w:ascii="Times New Roman" w:hAnsi="Times New Roman" w:cs="Times New Roman"/>
@@ -2642,14 +2466,11 @@
     </w:p>
     <w:p>
       <w:pPr>
-        <w:spacing w:line="360" w:lineRule="auto"/>
-        <w:rPr>
-          <w:rFonts w:ascii="Times New Roman" w:hAnsi="Times New Roman" w:cs="Times New Roman"/>
-        </w:rPr>
-      </w:pPr>
-    </w:p>
-    <w:p>
-      <w:pPr>
+        <w:pStyle w:val="ListParagraph"/>
+        <w:numPr>
+          <w:ilvl w:val="0"/>
+          <w:numId w:val="3"/>
+        </w:numPr>
         <w:spacing w:line="360" w:lineRule="auto"/>
         <w:rPr>
           <w:rFonts w:ascii="Times New Roman" w:hAnsi="Times New Roman" w:cs="Times New Roman"/>
@@ -2976,7 +2797,7 @@
   <w:abstractNum w:abstractNumId="2" w15:restartNumberingAfterBreak="0">
     <w:nsid w:val="63A45649"/>
     <w:multiLevelType w:val="hybridMultilevel"/>
-    <w:tmpl w:val="110C5856"/>
+    <w:tmpl w:val="3BEEADEA"/>
     <w:lvl w:ilvl="0" w:tplc="04090001">
       <w:start w:val="1"/>
       <w:numFmt w:val="bullet"/>

</xml_diff>